<commit_message>
Move properties after constructors.
</commit_message>
<xml_diff>
--- a/Battle-Field-2/Refactoring Documentation.docx
+++ b/Battle-Field-2/Refactoring Documentation.docx
@@ -90,19 +90,11 @@
           <w:lang w:val="en-US"/>
         </w:rPr>
       </w:pPr>
-      <w:proofErr w:type="spellStart"/>
-      <w:r>
-        <w:rPr>
-          <w:lang w:val="en-US"/>
-        </w:rPr>
-        <w:t>Usings</w:t>
-      </w:r>
-      <w:proofErr w:type="spellEnd"/>
-      <w:r>
-        <w:rPr>
-          <w:lang w:val="en-US"/>
-        </w:rPr>
-        <w:t xml:space="preserve"> moved inside the namespace</w:t>
+      <w:r>
+        <w:rPr>
+          <w:lang w:val="en-US"/>
+        </w:rPr>
+        <w:t>Usings moved inside the namespace</w:t>
       </w:r>
     </w:p>
     <w:p>
@@ -174,16 +166,8 @@
         <w:rPr>
           <w:lang w:val="en-US"/>
         </w:rPr>
-        <w:t xml:space="preserve">“” replaced with </w:t>
-      </w:r>
-      <w:proofErr w:type="spellStart"/>
-      <w:r>
-        <w:rPr>
-          <w:lang w:val="en-US"/>
-        </w:rPr>
-        <w:t>string.Empty</w:t>
-      </w:r>
-      <w:proofErr w:type="spellEnd"/>
+        <w:t>“” replaced with string.Empty</w:t>
+      </w:r>
     </w:p>
     <w:p>
       <w:pPr>
@@ -200,175 +184,191 @@
         <w:rPr>
           <w:lang w:val="en-US"/>
         </w:rPr>
-        <w:t xml:space="preserve">Int32 class replaced with the type keyword </w:t>
-      </w:r>
-      <w:proofErr w:type="spellStart"/>
-      <w:r>
-        <w:rPr>
-          <w:lang w:val="en-US"/>
-        </w:rPr>
-        <w:t>int</w:t>
-      </w:r>
-      <w:proofErr w:type="spellEnd"/>
-      <w:r>
-        <w:rPr>
-          <w:lang w:val="en-US"/>
-        </w:rPr>
-        <w:t xml:space="preserve"> </w:t>
-      </w:r>
-    </w:p>
-    <w:p>
-      <w:pPr>
-        <w:rPr>
-          <w:lang w:val="en-US"/>
-        </w:rPr>
-      </w:pPr>
-    </w:p>
-    <w:p>
-      <w:pPr>
-        <w:rPr>
-          <w:lang w:val="en-US"/>
-        </w:rPr>
-      </w:pPr>
-    </w:p>
-    <w:p>
-      <w:pPr>
-        <w:rPr>
-          <w:lang w:val="en-US"/>
-        </w:rPr>
-      </w:pPr>
-      <w:r>
-        <w:rPr>
-          <w:lang w:val="en-US"/>
-        </w:rPr>
-        <w:t>Example headings of the changes:</w:t>
-      </w:r>
-    </w:p>
-    <w:p>
-      <w:pPr>
-        <w:pStyle w:val="Heading1"/>
-        <w:rPr>
-          <w:lang w:val="en-US"/>
-        </w:rPr>
-      </w:pPr>
-      <w:r>
-        <w:rPr>
-          <w:lang w:val="en-US"/>
-        </w:rPr>
-        <w:t>Redesigned the project structure:</w:t>
-      </w:r>
-    </w:p>
-    <w:p>
-      <w:pPr>
-        <w:pStyle w:val="Heading1"/>
-        <w:rPr>
-          <w:lang w:val="en-US"/>
-        </w:rPr>
-      </w:pPr>
-      <w:r>
-        <w:rPr>
-          <w:lang w:val="en-US"/>
-        </w:rPr>
-        <w:t>Reformatted the source code</w:t>
-      </w:r>
-      <w:r>
-        <w:rPr>
-          <w:lang w:val="en-US"/>
-        </w:rPr>
-        <w:t>:</w:t>
-      </w:r>
-    </w:p>
-    <w:p>
-      <w:pPr>
-        <w:pStyle w:val="Heading1"/>
-        <w:rPr>
-          <w:lang w:val="en-US"/>
-        </w:rPr>
-      </w:pPr>
-      <w:r>
-        <w:rPr>
-          <w:lang w:val="en-US"/>
-        </w:rPr>
-        <w:t>Renamed variables:</w:t>
-      </w:r>
-    </w:p>
-    <w:p>
-      <w:pPr>
-        <w:pStyle w:val="Heading1"/>
-        <w:rPr>
-          <w:lang w:val="en-US"/>
-        </w:rPr>
-      </w:pPr>
-      <w:r>
-        <w:rPr>
-          <w:lang w:val="en-US"/>
-        </w:rPr>
-        <w:t>Introduced constants:</w:t>
-      </w:r>
-    </w:p>
-    <w:p>
-      <w:pPr>
-        <w:pStyle w:val="Heading1"/>
-        <w:rPr>
-          <w:lang w:val="en-US"/>
-        </w:rPr>
-      </w:pPr>
-      <w:r>
-        <w:rPr>
-          <w:lang w:val="en-US"/>
-        </w:rPr>
-        <w:t>Extracted methods:</w:t>
-      </w:r>
-    </w:p>
-    <w:p>
-      <w:pPr>
-        <w:pStyle w:val="Heading1"/>
-        <w:rPr>
-          <w:lang w:val="en-US"/>
-        </w:rPr>
-      </w:pPr>
-      <w:r>
-        <w:rPr>
-          <w:lang w:val="en-US"/>
-        </w:rPr>
-        <w:t>Introduced classes:</w:t>
-      </w:r>
-    </w:p>
-    <w:p>
-      <w:pPr>
-        <w:pStyle w:val="Heading1"/>
-        <w:rPr>
-          <w:lang w:val="en-US"/>
-        </w:rPr>
-      </w:pPr>
-      <w:r>
-        <w:rPr>
-          <w:lang w:val="en-US"/>
-        </w:rPr>
-        <w:t>Moved method</w:t>
-      </w:r>
-      <w:r>
-        <w:rPr>
-          <w:lang w:val="en-US"/>
-        </w:rPr>
-        <w:t>s:</w:t>
-      </w:r>
-    </w:p>
-    <w:p>
-      <w:pPr>
-        <w:pStyle w:val="Heading1"/>
-        <w:rPr>
-          <w:lang w:val="en-US"/>
-        </w:rPr>
-      </w:pPr>
-      <w:r>
-        <w:rPr>
-          <w:lang w:val="en-US"/>
-        </w:rPr>
-        <w:t>Added unit tests:</w:t>
+        <w:t xml:space="preserve">Int32 class replaced with the type keyword int </w:t>
+      </w:r>
+    </w:p>
+    <w:p>
+      <w:pPr>
+        <w:pStyle w:val="ListParagraph"/>
+        <w:numPr>
+          <w:ilvl w:val="0"/>
+          <w:numId w:val="3"/>
+        </w:numPr>
+        <w:rPr>
+          <w:lang w:val="en-US"/>
+        </w:rPr>
+      </w:pPr>
+      <w:r>
+        <w:rPr>
+          <w:lang w:val="en-US"/>
+        </w:rPr>
+        <w:t>Mo</w:t>
+      </w:r>
+      <w:r>
+        <w:rPr>
+          <w:lang w:val="en-US"/>
+        </w:rPr>
+        <w:t>ve all properties after construc</w:t>
       </w:r>
       <w:bookmarkStart w:id="0" w:name="_GoBack"/>
       <w:bookmarkEnd w:id="0"/>
+      <w:r>
+        <w:rPr>
+          <w:lang w:val="en-US"/>
+        </w:rPr>
+        <w:t>tors</w:t>
+      </w:r>
+    </w:p>
+    <w:p>
+      <w:pPr>
+        <w:rPr>
+          <w:lang w:val="en-US"/>
+        </w:rPr>
+      </w:pPr>
+    </w:p>
+    <w:p>
+      <w:pPr>
+        <w:rPr>
+          <w:lang w:val="en-US"/>
+        </w:rPr>
+      </w:pPr>
+    </w:p>
+    <w:p>
+      <w:pPr>
+        <w:rPr>
+          <w:lang w:val="en-US"/>
+        </w:rPr>
+      </w:pPr>
+      <w:r>
+        <w:rPr>
+          <w:lang w:val="en-US"/>
+        </w:rPr>
+        <w:t>Example headings of the changes:</w:t>
+      </w:r>
+    </w:p>
+    <w:p>
+      <w:pPr>
+        <w:pStyle w:val="Heading1"/>
+        <w:rPr>
+          <w:lang w:val="en-US"/>
+        </w:rPr>
+      </w:pPr>
+      <w:r>
+        <w:rPr>
+          <w:lang w:val="en-US"/>
+        </w:rPr>
+        <w:t>Redesigned the project structure:</w:t>
+      </w:r>
+    </w:p>
+    <w:p>
+      <w:pPr>
+        <w:pStyle w:val="Heading1"/>
+        <w:rPr>
+          <w:lang w:val="en-US"/>
+        </w:rPr>
+      </w:pPr>
+      <w:r>
+        <w:rPr>
+          <w:lang w:val="en-US"/>
+        </w:rPr>
+        <w:t>Reformatted the source code</w:t>
+      </w:r>
+      <w:r>
+        <w:rPr>
+          <w:lang w:val="en-US"/>
+        </w:rPr>
+        <w:t>:</w:t>
+      </w:r>
+    </w:p>
+    <w:p>
+      <w:pPr>
+        <w:pStyle w:val="Heading1"/>
+        <w:rPr>
+          <w:lang w:val="en-US"/>
+        </w:rPr>
+      </w:pPr>
+      <w:r>
+        <w:rPr>
+          <w:lang w:val="en-US"/>
+        </w:rPr>
+        <w:t>Renamed variables:</w:t>
+      </w:r>
+    </w:p>
+    <w:p>
+      <w:pPr>
+        <w:pStyle w:val="Heading1"/>
+        <w:rPr>
+          <w:lang w:val="en-US"/>
+        </w:rPr>
+      </w:pPr>
+      <w:r>
+        <w:rPr>
+          <w:lang w:val="en-US"/>
+        </w:rPr>
+        <w:t>Introduced constants:</w:t>
+      </w:r>
+    </w:p>
+    <w:p>
+      <w:pPr>
+        <w:pStyle w:val="Heading1"/>
+        <w:rPr>
+          <w:lang w:val="en-US"/>
+        </w:rPr>
+      </w:pPr>
+      <w:r>
+        <w:rPr>
+          <w:lang w:val="en-US"/>
+        </w:rPr>
+        <w:t>Extracted methods:</w:t>
+      </w:r>
+    </w:p>
+    <w:p>
+      <w:pPr>
+        <w:pStyle w:val="Heading1"/>
+        <w:rPr>
+          <w:lang w:val="en-US"/>
+        </w:rPr>
+      </w:pPr>
+      <w:r>
+        <w:rPr>
+          <w:lang w:val="en-US"/>
+        </w:rPr>
+        <w:t>Introduced classes:</w:t>
+      </w:r>
+    </w:p>
+    <w:p>
+      <w:pPr>
+        <w:pStyle w:val="Heading1"/>
+        <w:rPr>
+          <w:lang w:val="en-US"/>
+        </w:rPr>
+      </w:pPr>
+      <w:r>
+        <w:rPr>
+          <w:lang w:val="en-US"/>
+        </w:rPr>
+        <w:t>Moved method</w:t>
+      </w:r>
+      <w:r>
+        <w:rPr>
+          <w:lang w:val="en-US"/>
+        </w:rPr>
+        <w:t>s:</w:t>
+      </w:r>
+    </w:p>
+    <w:p>
+      <w:pPr>
+        <w:pStyle w:val="Heading1"/>
+        <w:rPr>
+          <w:lang w:val="en-US"/>
+        </w:rPr>
+      </w:pPr>
+      <w:r>
+        <w:rPr>
+          <w:lang w:val="en-US"/>
+        </w:rPr>
+        <w:t>Added unit tests:</w:t>
+      </w:r>
     </w:p>
     <w:p>
       <w:pPr>
@@ -1374,7 +1374,7 @@
     </a:clrScheme>
     <a:fontScheme name="Office">
       <a:majorFont>
-        <a:latin typeface="Calibri Light" panose="020F0302020204030204"/>
+        <a:latin typeface="Calibri Light"/>
         <a:ea typeface=""/>
         <a:cs typeface=""/>
         <a:font script="Jpan" typeface="ＭＳ ゴシック"/>
@@ -1409,7 +1409,7 @@
         <a:font script="Geor" typeface="Sylfaen"/>
       </a:majorFont>
       <a:minorFont>
-        <a:latin typeface="Calibri" panose="020F0502020204030204"/>
+        <a:latin typeface="Calibri"/>
         <a:ea typeface=""/>
         <a:cs typeface=""/>
         <a:font script="Jpan" typeface="ＭＳ 明朝"/>
@@ -1586,7 +1586,7 @@
   <a:extraClrSchemeLst/>
   <a:extLst>
     <a:ext uri="{05A4C25C-085E-4340-85A3-A5531E510DB2}">
-      <thm15:themeFamily xmlns:thm15="http://schemas.microsoft.com/office/thememl/2012/main" xmlns="" name="Office Theme" id="{62F939B6-93AF-4DB8-9C6B-D6C7DFDC589F}" vid="{4A3C46E8-61CC-4603-A589-7422A47A8E4A}"/>
+      <thm15:themeFamily xmlns="" xmlns:thm15="http://schemas.microsoft.com/office/thememl/2012/main" name="Office Theme" id="{62F939B6-93AF-4DB8-9C6B-D6C7DFDC589F}" vid="{4A3C46E8-61CC-4603-A589-7422A47A8E4A}"/>
     </a:ext>
   </a:extLst>
 </a:theme>

</xml_diff>

<commit_message>
Add to Refactoring Documentation file.
Write for implemented abstract factory pattern.
</commit_message>
<xml_diff>
--- a/Battle-Field-2/Refactoring Documentation.docx
+++ b/Battle-Field-2/Refactoring Documentation.docx
@@ -90,11 +90,19 @@
           <w:lang w:val="en-US"/>
         </w:rPr>
       </w:pPr>
-      <w:r>
-        <w:rPr>
-          <w:lang w:val="en-US"/>
-        </w:rPr>
-        <w:t>Usings moved inside the namespace</w:t>
+      <w:proofErr w:type="spellStart"/>
+      <w:r>
+        <w:rPr>
+          <w:lang w:val="en-US"/>
+        </w:rPr>
+        <w:t>Usings</w:t>
+      </w:r>
+      <w:proofErr w:type="spellEnd"/>
+      <w:r>
+        <w:rPr>
+          <w:lang w:val="en-US"/>
+        </w:rPr>
+        <w:t xml:space="preserve"> moved inside the namespace</w:t>
       </w:r>
     </w:p>
     <w:p>
@@ -166,8 +174,16 @@
         <w:rPr>
           <w:lang w:val="en-US"/>
         </w:rPr>
-        <w:t>“” replaced with string.Empty</w:t>
-      </w:r>
+        <w:t xml:space="preserve">“” replaced with </w:t>
+      </w:r>
+      <w:proofErr w:type="spellStart"/>
+      <w:r>
+        <w:rPr>
+          <w:lang w:val="en-US"/>
+        </w:rPr>
+        <w:t>string.Empty</w:t>
+      </w:r>
+      <w:proofErr w:type="spellEnd"/>
     </w:p>
     <w:p>
       <w:pPr>
@@ -184,7 +200,55 @@
         <w:rPr>
           <w:lang w:val="en-US"/>
         </w:rPr>
-        <w:t xml:space="preserve">Int32 class replaced with the type keyword int </w:t>
+        <w:t xml:space="preserve">Int32 class replaced with the type keyword </w:t>
+      </w:r>
+      <w:proofErr w:type="spellStart"/>
+      <w:r>
+        <w:rPr>
+          <w:lang w:val="en-US"/>
+        </w:rPr>
+        <w:t>int</w:t>
+      </w:r>
+      <w:proofErr w:type="spellEnd"/>
+      <w:r>
+        <w:rPr>
+          <w:lang w:val="en-US"/>
+        </w:rPr>
+        <w:t xml:space="preserve"> </w:t>
+      </w:r>
+    </w:p>
+    <w:p>
+      <w:pPr>
+        <w:rPr>
+          <w:lang w:val="en-US"/>
+        </w:rPr>
+      </w:pPr>
+    </w:p>
+    <w:p>
+      <w:pPr>
+        <w:rPr>
+          <w:lang w:val="en-US"/>
+        </w:rPr>
+      </w:pPr>
+      <w:r>
+        <w:rPr>
+          <w:lang w:val="en-US"/>
+        </w:rPr>
+        <w:t>Example headings of the changes:</w:t>
+      </w:r>
+    </w:p>
+    <w:p>
+      <w:pPr>
+        <w:pStyle w:val="Heading1"/>
+        <w:rPr>
+          <w:lang w:val="en-US"/>
+        </w:rPr>
+      </w:pPr>
+      <w:r>
+        <w:rPr>
+          <w:lang w:val="en-US"/>
+        </w:rPr>
+        <w:t>Redesigned the project structure:</w:t>
       </w:r>
     </w:p>
     <w:p>
@@ -202,49 +266,231 @@
         <w:rPr>
           <w:lang w:val="en-US"/>
         </w:rPr>
-        <w:t>Mo</w:t>
-      </w:r>
-      <w:r>
-        <w:rPr>
-          <w:lang w:val="en-US"/>
-        </w:rPr>
-        <w:t>ve all properties after construc</w:t>
+        <w:t>Move all properties after constructors</w:t>
+      </w:r>
+    </w:p>
+    <w:p>
+      <w:pPr>
+        <w:pStyle w:val="ListParagraph"/>
+        <w:numPr>
+          <w:ilvl w:val="0"/>
+          <w:numId w:val="3"/>
+        </w:numPr>
+        <w:rPr>
+          <w:lang w:val="en-US"/>
+        </w:rPr>
+      </w:pPr>
+      <w:r>
+        <w:rPr>
+          <w:lang w:val="en-US"/>
+        </w:rPr>
+        <w:t>Create abstract factory to create all objects there</w:t>
+      </w:r>
+    </w:p>
+    <w:p>
+      <w:pPr>
+        <w:pStyle w:val="Heading1"/>
+        <w:rPr>
+          <w:lang w:val="en-US"/>
+        </w:rPr>
+      </w:pPr>
+      <w:r>
+        <w:rPr>
+          <w:lang w:val="en-US"/>
+        </w:rPr>
+        <w:t>Implemented design patterns</w:t>
+      </w:r>
+      <w:r>
+        <w:rPr>
+          <w:lang w:val="en-US"/>
+        </w:rPr>
+        <w:t>:</w:t>
+      </w:r>
+    </w:p>
+    <w:p>
+      <w:pPr>
+        <w:pStyle w:val="Default"/>
+        <w:numPr>
+          <w:ilvl w:val="0"/>
+          <w:numId w:val="3"/>
+        </w:numPr>
+        <w:rPr>
+          <w:sz w:val="23"/>
+          <w:szCs w:val="23"/>
+        </w:rPr>
+      </w:pPr>
+      <w:r>
+        <w:rPr>
+          <w:b/>
+          <w:bCs/>
+          <w:sz w:val="23"/>
+          <w:szCs w:val="23"/>
+        </w:rPr>
+        <w:t xml:space="preserve">Creational patterns </w:t>
+      </w:r>
+    </w:p>
+    <w:p>
+      <w:pPr>
+        <w:pStyle w:val="ListParagraph"/>
+        <w:numPr>
+          <w:ilvl w:val="1"/>
+          <w:numId w:val="3"/>
+        </w:numPr>
+        <w:rPr>
+          <w:lang w:val="en-US"/>
+        </w:rPr>
+      </w:pPr>
+      <w:r>
+        <w:rPr>
+          <w:lang w:val="en-US"/>
+        </w:rPr>
+        <w:t>Abstract factory to create all object there</w:t>
+      </w:r>
+    </w:p>
+    <w:p>
+      <w:pPr>
+        <w:pStyle w:val="ListParagraph"/>
+        <w:numPr>
+          <w:ilvl w:val="1"/>
+          <w:numId w:val="3"/>
+        </w:numPr>
+        <w:rPr>
+          <w:lang w:val="en-US"/>
+        </w:rPr>
+      </w:pPr>
+      <w:r>
+        <w:rPr>
+          <w:lang w:val="en-US"/>
+        </w:rPr>
+        <w:t>Singleton to get factory</w:t>
+      </w:r>
+    </w:p>
+    <w:p>
+      <w:pPr>
+        <w:pStyle w:val="Default"/>
+        <w:numPr>
+          <w:ilvl w:val="0"/>
+          <w:numId w:val="3"/>
+        </w:numPr>
+        <w:rPr>
+          <w:sz w:val="23"/>
+          <w:szCs w:val="23"/>
+        </w:rPr>
+      </w:pPr>
+      <w:r>
+        <w:rPr>
+          <w:b/>
+          <w:bCs/>
+          <w:sz w:val="23"/>
+          <w:szCs w:val="23"/>
+        </w:rPr>
+        <w:t xml:space="preserve">Structural patterns </w:t>
+      </w:r>
+    </w:p>
+    <w:p>
+      <w:pPr>
+        <w:pStyle w:val="ListParagraph"/>
+        <w:numPr>
+          <w:ilvl w:val="1"/>
+          <w:numId w:val="3"/>
+        </w:numPr>
+        <w:rPr>
+          <w:lang w:val="en-US"/>
+        </w:rPr>
+      </w:pPr>
+      <w:r>
+        <w:rPr>
+          <w:lang w:val="en-US"/>
+        </w:rPr>
+        <w:t>…</w:t>
+      </w:r>
+    </w:p>
+    <w:p>
+      <w:pPr>
+        <w:pStyle w:val="ListParagraph"/>
+        <w:numPr>
+          <w:ilvl w:val="1"/>
+          <w:numId w:val="3"/>
+        </w:numPr>
+        <w:rPr>
+          <w:lang w:val="en-US"/>
+        </w:rPr>
+      </w:pPr>
+      <w:r>
+        <w:rPr>
+          <w:lang w:val="en-US"/>
+        </w:rPr>
+        <w:t>…</w:t>
+      </w:r>
+    </w:p>
+    <w:p>
+      <w:pPr>
+        <w:pStyle w:val="Default"/>
+        <w:numPr>
+          <w:ilvl w:val="0"/>
+          <w:numId w:val="3"/>
+        </w:numPr>
+        <w:rPr>
+          <w:sz w:val="23"/>
+          <w:szCs w:val="23"/>
+        </w:rPr>
+      </w:pPr>
+      <w:r>
+        <w:rPr>
+          <w:b/>
+          <w:bCs/>
+          <w:sz w:val="23"/>
+          <w:szCs w:val="23"/>
+        </w:rPr>
+        <w:t>Behavior</w:t>
+      </w:r>
+      <w:r>
+        <w:rPr>
+          <w:b/>
+          <w:bCs/>
+          <w:sz w:val="23"/>
+          <w:szCs w:val="23"/>
+        </w:rPr>
+        <w:t xml:space="preserve"> patterns </w:t>
+      </w:r>
+    </w:p>
+    <w:p>
+      <w:pPr>
+        <w:pStyle w:val="ListParagraph"/>
+        <w:numPr>
+          <w:ilvl w:val="1"/>
+          <w:numId w:val="3"/>
+        </w:numPr>
+        <w:rPr>
+          <w:lang w:val="en-US"/>
+        </w:rPr>
+      </w:pPr>
+      <w:r>
+        <w:rPr>
+          <w:lang w:val="en-US"/>
+        </w:rPr>
+        <w:t>…</w:t>
+      </w:r>
+    </w:p>
+    <w:p>
+      <w:pPr>
+        <w:pStyle w:val="ListParagraph"/>
+        <w:numPr>
+          <w:ilvl w:val="1"/>
+          <w:numId w:val="3"/>
+        </w:numPr>
+        <w:rPr>
+          <w:lang w:val="en-US"/>
+        </w:rPr>
+      </w:pPr>
+      <w:r>
+        <w:rPr>
+          <w:lang w:val="en-US"/>
+        </w:rPr>
+        <w:t>…</w:t>
       </w:r>
       <w:bookmarkStart w:id="0" w:name="_GoBack"/>
       <w:bookmarkEnd w:id="0"/>
-      <w:r>
-        <w:rPr>
-          <w:lang w:val="en-US"/>
-        </w:rPr>
-        <w:t>tors</w:t>
-      </w:r>
-    </w:p>
-    <w:p>
-      <w:pPr>
-        <w:rPr>
-          <w:lang w:val="en-US"/>
-        </w:rPr>
-      </w:pPr>
-    </w:p>
-    <w:p>
-      <w:pPr>
-        <w:rPr>
-          <w:lang w:val="en-US"/>
-        </w:rPr>
-      </w:pPr>
-    </w:p>
-    <w:p>
-      <w:pPr>
-        <w:rPr>
-          <w:lang w:val="en-US"/>
-        </w:rPr>
-      </w:pPr>
-      <w:r>
-        <w:rPr>
-          <w:lang w:val="en-US"/>
-        </w:rPr>
-        <w:t>Example headings of the changes:</w:t>
-      </w:r>
     </w:p>
     <w:p>
       <w:pPr>
@@ -257,27 +503,8 @@
         <w:rPr>
           <w:lang w:val="en-US"/>
         </w:rPr>
-        <w:t>Redesigned the project structure:</w:t>
-      </w:r>
-    </w:p>
-    <w:p>
-      <w:pPr>
-        <w:pStyle w:val="Heading1"/>
-        <w:rPr>
-          <w:lang w:val="en-US"/>
-        </w:rPr>
-      </w:pPr>
-      <w:r>
-        <w:rPr>
-          <w:lang w:val="en-US"/>
-        </w:rPr>
-        <w:t>Reformatted the source code</w:t>
-      </w:r>
-      <w:r>
-        <w:rPr>
-          <w:lang w:val="en-US"/>
-        </w:rPr>
-        <w:t>:</w:t>
+        <w:lastRenderedPageBreak/>
+        <w:t>Reformatted the source code:</w:t>
       </w:r>
     </w:p>
     <w:p>
@@ -525,7 +752,7 @@
         <w:rFonts w:ascii="Symbol" w:hAnsi="Symbol" w:hint="default"/>
       </w:rPr>
     </w:lvl>
-    <w:lvl w:ilvl="1" w:tplc="04020003" w:tentative="1">
+    <w:lvl w:ilvl="1" w:tplc="04020003">
       <w:start w:val="1"/>
       <w:numFmt w:val="bullet"/>
       <w:lvlText w:val="o"/>
@@ -1024,6 +1251,23 @@
       <w:szCs w:val="26"/>
     </w:rPr>
   </w:style>
+  <w:style w:type="paragraph" w:customStyle="1" w:styleId="Default">
+    <w:name w:val="Default"/>
+    <w:rsid w:val="00FE6E3C"/>
+    <w:pPr>
+      <w:autoSpaceDE w:val="0"/>
+      <w:autoSpaceDN w:val="0"/>
+      <w:adjustRightInd w:val="0"/>
+      <w:spacing w:after="0" w:line="240" w:lineRule="auto"/>
+    </w:pPr>
+    <w:rPr>
+      <w:rFonts w:ascii="Calibri" w:hAnsi="Calibri" w:cs="Calibri"/>
+      <w:color w:val="000000"/>
+      <w:sz w:val="24"/>
+      <w:szCs w:val="24"/>
+      <w:lang w:val="en-US"/>
+    </w:rPr>
+  </w:style>
 </w:styles>
 </file>
 
@@ -1326,6 +1570,23 @@
       <w:color w:val="2E74B5" w:themeColor="accent1" w:themeShade="BF"/>
       <w:sz w:val="26"/>
       <w:szCs w:val="26"/>
+    </w:rPr>
+  </w:style>
+  <w:style w:type="paragraph" w:customStyle="1" w:styleId="Default">
+    <w:name w:val="Default"/>
+    <w:rsid w:val="00FE6E3C"/>
+    <w:pPr>
+      <w:autoSpaceDE w:val="0"/>
+      <w:autoSpaceDN w:val="0"/>
+      <w:adjustRightInd w:val="0"/>
+      <w:spacing w:after="0" w:line="240" w:lineRule="auto"/>
+    </w:pPr>
+    <w:rPr>
+      <w:rFonts w:ascii="Calibri" w:hAnsi="Calibri" w:cs="Calibri"/>
+      <w:color w:val="000000"/>
+      <w:sz w:val="24"/>
+      <w:szCs w:val="24"/>
+      <w:lang w:val="en-US"/>
     </w:rPr>
   </w:style>
 </w:styles>
@@ -1586,7 +1847,7 @@
   <a:extraClrSchemeLst/>
   <a:extLst>
     <a:ext uri="{05A4C25C-085E-4340-85A3-A5531E510DB2}">
-      <thm15:themeFamily xmlns="" xmlns:thm15="http://schemas.microsoft.com/office/thememl/2012/main" name="Office Theme" id="{62F939B6-93AF-4DB8-9C6B-D6C7DFDC589F}" vid="{4A3C46E8-61CC-4603-A589-7422A47A8E4A}"/>
+      <thm15:themeFamily xmlns:thm15="http://schemas.microsoft.com/office/thememl/2012/main" xmlns="" name="Office Theme" id="{62F939B6-93AF-4DB8-9C6B-D6C7DFDC589F}" vid="{4A3C46E8-61CC-4603-A589-7422A47A8E4A}"/>
     </a:ext>
   </a:extLst>
 </a:theme>

</xml_diff>